<commit_message>
Added new resume and skills. Changed into and about me
</commit_message>
<xml_diff>
--- a/shafinmohammed-resume.docx
+++ b/shafinmohammed-resume.docx
@@ -556,10 +556,468 @@
               <w:tabs>
                 <w:tab w:val="left" w:pos="159"/>
               </w:tabs>
-              <w:ind w:left="-30" w:firstLine="0"/>
+              <w:ind w:left="0" w:firstLine="0"/>
             </w:pPr>
             <w:r>
               <w:t>Python</w:t>
+            </w:r>
+          </w:p>
+          <w:p>
+            <w:pPr>
+              <w:pStyle w:val="ListParagraph"/>
+              <w:numPr>
+                <w:ilvl w:val="0"/>
+                <w:numId w:val="1"/>
+              </w:numPr>
+              <w:tabs>
+                <w:tab w:val="left" w:pos="159"/>
+              </w:tabs>
+              <w:ind w:left="0" w:firstLine="0"/>
+            </w:pPr>
+            <w:r>
+              <w:t>SQL</w:t>
+            </w:r>
+          </w:p>
+          <w:p>
+            <w:pPr>
+              <w:tabs>
+                <w:tab w:val="left" w:pos="159"/>
+              </w:tabs>
+            </w:pPr>
+          </w:p>
+          <w:p>
+            <w:pPr>
+              <w:tabs>
+                <w:tab w:val="left" w:pos="159"/>
+              </w:tabs>
+              <w:rPr>
+                <w:b/>
+                <w:bCs/>
+              </w:rPr>
+            </w:pPr>
+            <w:r>
+              <w:rPr>
+                <w:b/>
+                <w:bCs/>
+              </w:rPr>
+              <w:t>Scientific</w:t>
+            </w:r>
+            <w:r>
+              <w:rPr>
+                <w:b/>
+                <w:bCs/>
+              </w:rPr>
+              <w:t xml:space="preserve"> Libraries:</w:t>
+            </w:r>
+          </w:p>
+          <w:p>
+            <w:pPr>
+              <w:pStyle w:val="ListParagraph"/>
+              <w:numPr>
+                <w:ilvl w:val="0"/>
+                <w:numId w:val="9"/>
+              </w:numPr>
+              <w:tabs>
+                <w:tab w:val="left" w:pos="159"/>
+              </w:tabs>
+              <w:ind w:left="0" w:firstLine="0"/>
+            </w:pPr>
+            <w:r>
+              <w:t>Numpy</w:t>
+            </w:r>
+          </w:p>
+          <w:p>
+            <w:pPr>
+              <w:pStyle w:val="ListParagraph"/>
+              <w:numPr>
+                <w:ilvl w:val="0"/>
+                <w:numId w:val="9"/>
+              </w:numPr>
+              <w:tabs>
+                <w:tab w:val="left" w:pos="159"/>
+              </w:tabs>
+              <w:ind w:left="0" w:firstLine="0"/>
+            </w:pPr>
+            <w:r>
+              <w:t>Scipy</w:t>
+            </w:r>
+          </w:p>
+          <w:p>
+            <w:pPr>
+              <w:pStyle w:val="ListParagraph"/>
+              <w:numPr>
+                <w:ilvl w:val="0"/>
+                <w:numId w:val="9"/>
+              </w:numPr>
+              <w:tabs>
+                <w:tab w:val="left" w:pos="159"/>
+              </w:tabs>
+              <w:ind w:left="0" w:firstLine="0"/>
+            </w:pPr>
+            <w:r>
+              <w:t>Pandas</w:t>
+            </w:r>
+          </w:p>
+          <w:p>
+            <w:pPr>
+              <w:pStyle w:val="ListParagraph"/>
+              <w:numPr>
+                <w:ilvl w:val="0"/>
+                <w:numId w:val="9"/>
+              </w:numPr>
+              <w:tabs>
+                <w:tab w:val="left" w:pos="159"/>
+              </w:tabs>
+              <w:ind w:left="0" w:firstLine="0"/>
+            </w:pPr>
+            <w:r>
+              <w:t>Scikit-learn</w:t>
+            </w:r>
+          </w:p>
+          <w:p>
+            <w:pPr>
+              <w:tabs>
+                <w:tab w:val="left" w:pos="159"/>
+              </w:tabs>
+            </w:pPr>
+          </w:p>
+          <w:p>
+            <w:pPr>
+              <w:tabs>
+                <w:tab w:val="left" w:pos="159"/>
+              </w:tabs>
+              <w:rPr>
+                <w:b/>
+                <w:bCs/>
+              </w:rPr>
+            </w:pPr>
+            <w:r>
+              <w:rPr>
+                <w:b/>
+                <w:bCs/>
+              </w:rPr>
+              <w:t>Data Visualization:</w:t>
+            </w:r>
+          </w:p>
+          <w:p>
+            <w:pPr>
+              <w:pStyle w:val="ListParagraph"/>
+              <w:numPr>
+                <w:ilvl w:val="0"/>
+                <w:numId w:val="8"/>
+              </w:numPr>
+              <w:tabs>
+                <w:tab w:val="left" w:pos="159"/>
+              </w:tabs>
+              <w:ind w:left="0" w:firstLine="0"/>
+            </w:pPr>
+            <w:r>
+              <w:t>Tableau</w:t>
+            </w:r>
+          </w:p>
+          <w:p>
+            <w:pPr>
+              <w:pStyle w:val="ListParagraph"/>
+              <w:numPr>
+                <w:ilvl w:val="0"/>
+                <w:numId w:val="8"/>
+              </w:numPr>
+              <w:tabs>
+                <w:tab w:val="left" w:pos="159"/>
+              </w:tabs>
+            </w:pPr>
+            <w:r>
+              <w:t>Plotly</w:t>
+            </w:r>
+          </w:p>
+          <w:p>
+            <w:pPr>
+              <w:tabs>
+                <w:tab w:val="left" w:pos="159"/>
+              </w:tabs>
+            </w:pPr>
+          </w:p>
+          <w:p>
+            <w:pPr>
+              <w:rPr>
+                <w:b/>
+                <w:bCs/>
+              </w:rPr>
+            </w:pPr>
+            <w:r>
+              <w:rPr>
+                <w:b/>
+                <w:bCs/>
+              </w:rPr>
+              <w:t>Databases</w:t>
+            </w:r>
+            <w:r>
+              <w:rPr>
+                <w:b/>
+                <w:bCs/>
+              </w:rPr>
+              <w:t>:</w:t>
+            </w:r>
+          </w:p>
+          <w:p>
+            <w:pPr>
+              <w:pStyle w:val="ListParagraph"/>
+              <w:numPr>
+                <w:ilvl w:val="0"/>
+                <w:numId w:val="1"/>
+              </w:numPr>
+              <w:tabs>
+                <w:tab w:val="left" w:pos="150"/>
+              </w:tabs>
+              <w:ind w:left="0" w:firstLine="0"/>
+            </w:pPr>
+            <w:r>
+              <w:t>MySQL</w:t>
+            </w:r>
+          </w:p>
+          <w:p>
+            <w:pPr>
+              <w:pStyle w:val="ListParagraph"/>
+              <w:numPr>
+                <w:ilvl w:val="0"/>
+                <w:numId w:val="1"/>
+              </w:numPr>
+              <w:tabs>
+                <w:tab w:val="left" w:pos="159"/>
+              </w:tabs>
+              <w:ind w:left="0" w:firstLine="0"/>
+            </w:pPr>
+            <w:r>
+              <w:t>PostgreSQL</w:t>
+            </w:r>
+          </w:p>
+          <w:p>
+            <w:pPr>
+              <w:pStyle w:val="ListParagraph"/>
+              <w:numPr>
+                <w:ilvl w:val="0"/>
+                <w:numId w:val="1"/>
+              </w:numPr>
+              <w:tabs>
+                <w:tab w:val="left" w:pos="159"/>
+              </w:tabs>
+              <w:ind w:left="0" w:firstLine="0"/>
+            </w:pPr>
+            <w:r>
+              <w:t>SQLite</w:t>
+            </w:r>
+          </w:p>
+          <w:p>
+            <w:pPr>
+              <w:tabs>
+                <w:tab w:val="left" w:pos="159"/>
+              </w:tabs>
+            </w:pPr>
+          </w:p>
+          <w:p>
+            <w:pPr>
+              <w:rPr>
+                <w:b/>
+                <w:bCs/>
+              </w:rPr>
+            </w:pPr>
+            <w:r>
+              <w:rPr>
+                <w:b/>
+                <w:bCs/>
+              </w:rPr>
+              <w:t>Web Framework</w:t>
+            </w:r>
+            <w:r>
+              <w:rPr>
+                <w:b/>
+                <w:bCs/>
+              </w:rPr>
+              <w:t>:</w:t>
+            </w:r>
+          </w:p>
+          <w:p>
+            <w:pPr>
+              <w:pStyle w:val="ListParagraph"/>
+              <w:numPr>
+                <w:ilvl w:val="0"/>
+                <w:numId w:val="1"/>
+              </w:numPr>
+              <w:tabs>
+                <w:tab w:val="left" w:pos="159"/>
+              </w:tabs>
+              <w:ind w:left="0" w:firstLine="0"/>
+            </w:pPr>
+            <w:r>
+              <w:t>d</w:t>
+            </w:r>
+            <w:r>
+              <w:t>jango</w:t>
+            </w:r>
+          </w:p>
+          <w:p>
+            <w:pPr>
+              <w:pStyle w:val="ListParagraph"/>
+              <w:numPr>
+                <w:ilvl w:val="0"/>
+                <w:numId w:val="1"/>
+              </w:numPr>
+              <w:tabs>
+                <w:tab w:val="left" w:pos="159"/>
+              </w:tabs>
+              <w:ind w:left="0" w:firstLine="0"/>
+            </w:pPr>
+            <w:r>
+              <w:t>d</w:t>
+            </w:r>
+            <w:r>
+              <w:t>jango REST Framework</w:t>
+            </w:r>
+          </w:p>
+          <w:p>
+            <w:pPr>
+              <w:tabs>
+                <w:tab w:val="left" w:pos="159"/>
+              </w:tabs>
+            </w:pPr>
+          </w:p>
+          <w:p>
+            <w:pPr>
+              <w:rPr>
+                <w:b/>
+                <w:bCs/>
+              </w:rPr>
+            </w:pPr>
+            <w:r>
+              <w:rPr>
+                <w:b/>
+                <w:bCs/>
+              </w:rPr>
+              <w:t>Web Applications</w:t>
+            </w:r>
+            <w:r>
+              <w:rPr>
+                <w:b/>
+                <w:bCs/>
+              </w:rPr>
+              <w:t>:</w:t>
+            </w:r>
+          </w:p>
+          <w:p>
+            <w:pPr>
+              <w:pStyle w:val="ListParagraph"/>
+              <w:numPr>
+                <w:ilvl w:val="0"/>
+                <w:numId w:val="1"/>
+              </w:numPr>
+              <w:tabs>
+                <w:tab w:val="left" w:pos="159"/>
+              </w:tabs>
+              <w:ind w:left="0" w:firstLine="0"/>
+            </w:pPr>
+            <w:r>
+              <w:t>Github</w:t>
+            </w:r>
+          </w:p>
+          <w:p>
+            <w:pPr>
+              <w:pStyle w:val="ListParagraph"/>
+              <w:numPr>
+                <w:ilvl w:val="0"/>
+                <w:numId w:val="1"/>
+              </w:numPr>
+              <w:tabs>
+                <w:tab w:val="left" w:pos="159"/>
+              </w:tabs>
+              <w:ind w:left="0" w:firstLine="0"/>
+            </w:pPr>
+            <w:r>
+              <w:t>Heroku</w:t>
+            </w:r>
+          </w:p>
+          <w:p>
+            <w:pPr>
+              <w:pStyle w:val="ListParagraph"/>
+              <w:numPr>
+                <w:ilvl w:val="0"/>
+                <w:numId w:val="1"/>
+              </w:numPr>
+              <w:tabs>
+                <w:tab w:val="left" w:pos="159"/>
+              </w:tabs>
+              <w:ind w:left="0" w:firstLine="0"/>
+            </w:pPr>
+            <w:r>
+              <w:t>AWS S3</w:t>
+            </w:r>
+            <w:r>
+              <w:t>, EC2</w:t>
+            </w:r>
+          </w:p>
+          <w:p>
+            <w:pPr>
+              <w:pStyle w:val="ListParagraph"/>
+              <w:numPr>
+                <w:ilvl w:val="0"/>
+                <w:numId w:val="1"/>
+              </w:numPr>
+              <w:tabs>
+                <w:tab w:val="left" w:pos="159"/>
+              </w:tabs>
+              <w:ind w:left="0" w:firstLine="0"/>
+            </w:pPr>
+            <w:r>
+              <w:t>Postman</w:t>
+            </w:r>
+          </w:p>
+          <w:p>
+            <w:pPr>
+              <w:tabs>
+                <w:tab w:val="left" w:pos="159"/>
+              </w:tabs>
+            </w:pPr>
+          </w:p>
+          <w:p>
+            <w:pPr>
+              <w:tabs>
+                <w:tab w:val="left" w:pos="159"/>
+              </w:tabs>
+            </w:pPr>
+          </w:p>
+          <w:p>
+            <w:pPr>
+              <w:tabs>
+                <w:tab w:val="left" w:pos="159"/>
+              </w:tabs>
+            </w:pPr>
+          </w:p>
+          <w:p>
+            <w:pPr>
+              <w:tabs>
+                <w:tab w:val="left" w:pos="159"/>
+              </w:tabs>
+            </w:pPr>
+          </w:p>
+          <w:p>
+            <w:pPr>
+              <w:rPr>
+                <w:b/>
+                <w:bCs/>
+              </w:rPr>
+            </w:pPr>
+            <w:r>
+              <w:rPr>
+                <w:b/>
+                <w:bCs/>
+              </w:rPr>
+              <w:t>Web Development</w:t>
+            </w:r>
+            <w:r>
+              <w:rPr>
+                <w:b/>
+                <w:bCs/>
+              </w:rPr>
+              <w:t>:</w:t>
             </w:r>
           </w:p>
           <w:p>
@@ -575,91 +1033,7 @@
               <w:ind w:left="-30" w:firstLine="0"/>
             </w:pPr>
             <w:r>
-              <w:t>SQL</w:t>
-            </w:r>
-          </w:p>
-          <w:p>
-            <w:pPr>
-              <w:tabs>
-                <w:tab w:val="left" w:pos="159"/>
-              </w:tabs>
-            </w:pPr>
-          </w:p>
-          <w:p>
-            <w:pPr>
-              <w:tabs>
-                <w:tab w:val="left" w:pos="159"/>
-              </w:tabs>
-              <w:rPr>
-                <w:b/>
-                <w:bCs/>
-              </w:rPr>
-            </w:pPr>
-            <w:r>
-              <w:rPr>
-                <w:b/>
-                <w:bCs/>
-              </w:rPr>
-              <w:t>Data Visualization:</w:t>
-            </w:r>
-          </w:p>
-          <w:p>
-            <w:pPr>
-              <w:pStyle w:val="ListParagraph"/>
-              <w:numPr>
-                <w:ilvl w:val="0"/>
-                <w:numId w:val="8"/>
-              </w:numPr>
-              <w:tabs>
-                <w:tab w:val="left" w:pos="159"/>
-              </w:tabs>
-            </w:pPr>
-            <w:r>
-              <w:t>Tableau</w:t>
-            </w:r>
-          </w:p>
-          <w:p>
-            <w:pPr>
-              <w:pStyle w:val="ListParagraph"/>
-              <w:numPr>
-                <w:ilvl w:val="0"/>
-                <w:numId w:val="8"/>
-              </w:numPr>
-              <w:tabs>
-                <w:tab w:val="left" w:pos="159"/>
-              </w:tabs>
-            </w:pPr>
-            <w:r>
-              <w:t>Plotly</w:t>
-            </w:r>
-          </w:p>
-          <w:p>
-            <w:pPr>
-              <w:tabs>
-                <w:tab w:val="left" w:pos="159"/>
-              </w:tabs>
-            </w:pPr>
-          </w:p>
-          <w:p>
-            <w:pPr>
-              <w:rPr>
-                <w:b/>
-                <w:bCs/>
-              </w:rPr>
-            </w:pPr>
-            <w:r>
-              <w:rPr>
-                <w:b/>
-                <w:bCs/>
-              </w:rPr>
-              <w:t>Databases</w:t>
-            </w:r>
-            <w:r>
-              <w:rPr>
-                <w:b/>
-                <w:bCs/>
-              </w:rPr>
-              <w:t>:</w:t>
+              <w:t>HTML</w:t>
             </w:r>
           </w:p>
           <w:p>
@@ -675,7 +1049,7 @@
               <w:ind w:left="-30" w:firstLine="0"/>
             </w:pPr>
             <w:r>
-              <w:t>MySQL</w:t>
+              <w:t>CSS</w:t>
             </w:r>
           </w:p>
           <w:p>
@@ -691,7 +1065,37 @@
               <w:ind w:left="-30" w:firstLine="0"/>
             </w:pPr>
             <w:r>
-              <w:t>PostgreSQL</w:t>
+              <w:t>JavaScript: jQuery, React(beginner)</w:t>
+            </w:r>
+          </w:p>
+          <w:p>
+            <w:pPr>
+              <w:rPr>
+                <w:b/>
+                <w:bCs/>
+              </w:rPr>
+            </w:pPr>
+          </w:p>
+          <w:p>
+            <w:pPr>
+              <w:rPr>
+                <w:b/>
+                <w:bCs/>
+              </w:rPr>
+            </w:pPr>
+            <w:r>
+              <w:rPr>
+                <w:b/>
+                <w:bCs/>
+              </w:rPr>
+              <w:t>APIs</w:t>
+            </w:r>
+            <w:r>
+              <w:rPr>
+                <w:b/>
+                <w:bCs/>
+              </w:rPr>
+              <w:t>:</w:t>
             </w:r>
           </w:p>
           <w:p>
@@ -707,36 +1111,7 @@
               <w:ind w:left="-30" w:firstLine="0"/>
             </w:pPr>
             <w:r>
-              <w:t>SQLite</w:t>
-            </w:r>
-          </w:p>
-          <w:p>
-            <w:pPr>
-              <w:tabs>
-                <w:tab w:val="left" w:pos="159"/>
-              </w:tabs>
-            </w:pPr>
-          </w:p>
-          <w:p>
-            <w:pPr>
-              <w:rPr>
-                <w:b/>
-                <w:bCs/>
-              </w:rPr>
-            </w:pPr>
-            <w:r>
-              <w:rPr>
-                <w:b/>
-                <w:bCs/>
-              </w:rPr>
-              <w:t>Web Framework</w:t>
-            </w:r>
-            <w:r>
-              <w:rPr>
-                <w:b/>
-                <w:bCs/>
-              </w:rPr>
-              <w:t>:</w:t>
+              <w:t>Stripe</w:t>
             </w:r>
           </w:p>
           <w:p>
@@ -752,10 +1127,7 @@
               <w:ind w:left="-30" w:firstLine="0"/>
             </w:pPr>
             <w:r>
-              <w:t>d</w:t>
-            </w:r>
-            <w:r>
-              <w:t>jango</w:t>
+              <w:t>Google Map</w:t>
             </w:r>
           </w:p>
           <w:p>
@@ -771,10 +1143,7 @@
               <w:ind w:left="-30" w:firstLine="0"/>
             </w:pPr>
             <w:r>
-              <w:t>d</w:t>
-            </w:r>
-            <w:r>
-              <w:t>jango REST Framework</w:t>
+              <w:t>Mapbox</w:t>
             </w:r>
           </w:p>
           <w:p>
@@ -786,6 +1155,17 @@
           </w:p>
           <w:p>
             <w:pPr>
+              <w:pStyle w:val="Heading3"/>
+            </w:pPr>
+            <w:r>
+              <w:t xml:space="preserve">RF </w:t>
+            </w:r>
+            <w:r>
+              <w:t>SKills</w:t>
+            </w:r>
+          </w:p>
+          <w:p>
+            <w:pPr>
               <w:rPr>
                 <w:b/>
                 <w:bCs/>
@@ -796,7 +1176,7 @@
                 <w:b/>
                 <w:bCs/>
               </w:rPr>
-              <w:t>Web Applications</w:t>
+              <w:t>Technologies</w:t>
             </w:r>
             <w:r>
               <w:rPr>
@@ -819,7 +1199,7 @@
               <w:ind w:left="-30" w:firstLine="0"/>
             </w:pPr>
             <w:r>
-              <w:t>Github</w:t>
+              <w:t>LTE</w:t>
             </w:r>
           </w:p>
           <w:p>
@@ -835,7 +1215,7 @@
               <w:ind w:left="-30" w:firstLine="0"/>
             </w:pPr>
             <w:r>
-              <w:t>Heroku</w:t>
+              <w:t>WCDMA/UMTS</w:t>
             </w:r>
           </w:p>
           <w:p>
@@ -851,10 +1231,36 @@
               <w:ind w:left="-30" w:firstLine="0"/>
             </w:pPr>
             <w:r>
-              <w:t>AWS S3</w:t>
-            </w:r>
-            <w:r>
-              <w:t>, EC2</w:t>
+              <w:t>GSM</w:t>
+            </w:r>
+          </w:p>
+          <w:p>
+            <w:pPr>
+              <w:tabs>
+                <w:tab w:val="left" w:pos="159"/>
+              </w:tabs>
+            </w:pPr>
+          </w:p>
+          <w:p>
+            <w:pPr>
+              <w:rPr>
+                <w:b/>
+                <w:bCs/>
+              </w:rPr>
+            </w:pPr>
+            <w:r>
+              <w:rPr>
+                <w:b/>
+                <w:bCs/>
+              </w:rPr>
+              <w:t>Tools</w:t>
+            </w:r>
+            <w:r>
+              <w:rPr>
+                <w:b/>
+                <w:bCs/>
+              </w:rPr>
+              <w:t>:</w:t>
             </w:r>
           </w:p>
           <w:p>
@@ -870,99 +1276,7 @@
               <w:ind w:left="-30" w:firstLine="0"/>
             </w:pPr>
             <w:r>
-              <w:t>Postman</w:t>
-            </w:r>
-          </w:p>
-          <w:p>
-            <w:pPr>
-              <w:tabs>
-                <w:tab w:val="left" w:pos="159"/>
-              </w:tabs>
-            </w:pPr>
-          </w:p>
-          <w:p>
-            <w:pPr>
-              <w:tabs>
-                <w:tab w:val="left" w:pos="159"/>
-              </w:tabs>
-            </w:pPr>
-          </w:p>
-          <w:p>
-            <w:pPr>
-              <w:tabs>
-                <w:tab w:val="left" w:pos="159"/>
-              </w:tabs>
-            </w:pPr>
-          </w:p>
-          <w:p>
-            <w:pPr>
-              <w:tabs>
-                <w:tab w:val="left" w:pos="159"/>
-              </w:tabs>
-            </w:pPr>
-          </w:p>
-          <w:p>
-            <w:pPr>
-              <w:tabs>
-                <w:tab w:val="left" w:pos="159"/>
-              </w:tabs>
-            </w:pPr>
-          </w:p>
-          <w:p>
-            <w:pPr>
-              <w:tabs>
-                <w:tab w:val="left" w:pos="159"/>
-              </w:tabs>
-            </w:pPr>
-          </w:p>
-          <w:p>
-            <w:pPr>
-              <w:tabs>
-                <w:tab w:val="left" w:pos="159"/>
-              </w:tabs>
-            </w:pPr>
-          </w:p>
-          <w:p>
-            <w:pPr>
-              <w:tabs>
-                <w:tab w:val="left" w:pos="159"/>
-              </w:tabs>
-            </w:pPr>
-          </w:p>
-          <w:p>
-            <w:pPr>
-              <w:tabs>
-                <w:tab w:val="left" w:pos="159"/>
-              </w:tabs>
-            </w:pPr>
-          </w:p>
-          <w:p>
-            <w:pPr>
-              <w:tabs>
-                <w:tab w:val="left" w:pos="159"/>
-              </w:tabs>
-            </w:pPr>
-          </w:p>
-          <w:p>
-            <w:pPr>
-              <w:rPr>
-                <w:b/>
-                <w:bCs/>
-              </w:rPr>
-            </w:pPr>
-            <w:r>
-              <w:rPr>
-                <w:b/>
-                <w:bCs/>
-              </w:rPr>
-              <w:t>Web Development</w:t>
-            </w:r>
-            <w:r>
-              <w:rPr>
-                <w:b/>
-                <w:bCs/>
-              </w:rPr>
-              <w:t>:</w:t>
+              <w:t>iBwave</w:t>
             </w:r>
           </w:p>
           <w:p>
@@ -978,7 +1292,7 @@
               <w:ind w:left="-30" w:firstLine="0"/>
             </w:pPr>
             <w:r>
-              <w:t>HTML</w:t>
+              <w:t>SeeHawk</w:t>
             </w:r>
           </w:p>
           <w:p>
@@ -994,7 +1308,7 @@
               <w:ind w:left="-30" w:firstLine="0"/>
             </w:pPr>
             <w:r>
-              <w:t>CSS</w:t>
+              <w:t>TEMS Pocket</w:t>
             </w:r>
           </w:p>
           <w:p>
@@ -1010,37 +1324,7 @@
               <w:ind w:left="-30" w:firstLine="0"/>
             </w:pPr>
             <w:r>
-              <w:t>JavaScript: jQuery, React(beginner)</w:t>
-            </w:r>
-          </w:p>
-          <w:p>
-            <w:pPr>
-              <w:rPr>
-                <w:b/>
-                <w:bCs/>
-              </w:rPr>
-            </w:pPr>
-          </w:p>
-          <w:p>
-            <w:pPr>
-              <w:rPr>
-                <w:b/>
-                <w:bCs/>
-              </w:rPr>
-            </w:pPr>
-            <w:r>
-              <w:rPr>
-                <w:b/>
-                <w:bCs/>
-              </w:rPr>
-              <w:t>APIs</w:t>
-            </w:r>
-            <w:r>
-              <w:rPr>
-                <w:b/>
-                <w:bCs/>
-              </w:rPr>
-              <w:t>:</w:t>
+              <w:t>ATOLL</w:t>
             </w:r>
           </w:p>
           <w:p>
@@ -1056,241 +1340,8 @@
               <w:ind w:left="-30" w:firstLine="0"/>
             </w:pPr>
             <w:r>
-              <w:t>Stripe</w:t>
-            </w:r>
-          </w:p>
-          <w:p>
-            <w:pPr>
-              <w:pStyle w:val="ListParagraph"/>
-              <w:numPr>
-                <w:ilvl w:val="0"/>
-                <w:numId w:val="1"/>
-              </w:numPr>
-              <w:tabs>
-                <w:tab w:val="left" w:pos="159"/>
-              </w:tabs>
-              <w:ind w:left="-30" w:firstLine="0"/>
-            </w:pPr>
-            <w:r>
-              <w:t>Google Map</w:t>
-            </w:r>
-          </w:p>
-          <w:p>
-            <w:pPr>
-              <w:pStyle w:val="ListParagraph"/>
-              <w:numPr>
-                <w:ilvl w:val="0"/>
-                <w:numId w:val="1"/>
-              </w:numPr>
-              <w:tabs>
-                <w:tab w:val="left" w:pos="159"/>
-              </w:tabs>
-              <w:ind w:left="-30" w:firstLine="0"/>
-            </w:pPr>
-            <w:r>
-              <w:t>Mapbox</w:t>
-            </w:r>
-          </w:p>
-          <w:p>
-            <w:pPr>
-              <w:tabs>
-                <w:tab w:val="left" w:pos="159"/>
-              </w:tabs>
-            </w:pPr>
-          </w:p>
-          <w:p>
-            <w:pPr>
-              <w:pStyle w:val="Heading3"/>
-            </w:pPr>
-            <w:r>
-              <w:t xml:space="preserve">RF </w:t>
-            </w:r>
-            <w:r>
-              <w:t>SKills</w:t>
-            </w:r>
-          </w:p>
-          <w:p>
-            <w:pPr>
-              <w:rPr>
-                <w:b/>
-                <w:bCs/>
-              </w:rPr>
-            </w:pPr>
-            <w:r>
-              <w:rPr>
-                <w:b/>
-                <w:bCs/>
-              </w:rPr>
-              <w:t>Technologies</w:t>
-            </w:r>
-            <w:r>
-              <w:rPr>
-                <w:b/>
-                <w:bCs/>
-              </w:rPr>
-              <w:t>:</w:t>
-            </w:r>
-          </w:p>
-          <w:p>
-            <w:pPr>
-              <w:pStyle w:val="ListParagraph"/>
-              <w:numPr>
-                <w:ilvl w:val="0"/>
-                <w:numId w:val="1"/>
-              </w:numPr>
-              <w:tabs>
-                <w:tab w:val="left" w:pos="159"/>
-              </w:tabs>
-              <w:ind w:left="-30" w:firstLine="0"/>
-            </w:pPr>
-            <w:r>
-              <w:t>LTE</w:t>
-            </w:r>
-          </w:p>
-          <w:p>
-            <w:pPr>
-              <w:pStyle w:val="ListParagraph"/>
-              <w:numPr>
-                <w:ilvl w:val="0"/>
-                <w:numId w:val="1"/>
-              </w:numPr>
-              <w:tabs>
-                <w:tab w:val="left" w:pos="159"/>
-              </w:tabs>
-              <w:ind w:left="-30" w:firstLine="0"/>
-            </w:pPr>
-            <w:r>
-              <w:t>WCDMA/UMTS</w:t>
-            </w:r>
-          </w:p>
-          <w:p>
-            <w:pPr>
-              <w:pStyle w:val="ListParagraph"/>
-              <w:numPr>
-                <w:ilvl w:val="0"/>
-                <w:numId w:val="1"/>
-              </w:numPr>
-              <w:tabs>
-                <w:tab w:val="left" w:pos="159"/>
-              </w:tabs>
-              <w:ind w:left="-30" w:firstLine="0"/>
-            </w:pPr>
-            <w:r>
-              <w:t>GSM</w:t>
-            </w:r>
-          </w:p>
-          <w:p>
-            <w:pPr>
-              <w:tabs>
-                <w:tab w:val="left" w:pos="159"/>
-              </w:tabs>
-            </w:pPr>
-          </w:p>
-          <w:p>
-            <w:pPr>
-              <w:rPr>
-                <w:b/>
-                <w:bCs/>
-              </w:rPr>
-            </w:pPr>
-            <w:r>
-              <w:rPr>
-                <w:b/>
-                <w:bCs/>
-              </w:rPr>
-              <w:t>Tools</w:t>
-            </w:r>
-            <w:r>
-              <w:rPr>
-                <w:b/>
-                <w:bCs/>
-              </w:rPr>
-              <w:t>:</w:t>
-            </w:r>
-          </w:p>
-          <w:p>
-            <w:pPr>
-              <w:pStyle w:val="ListParagraph"/>
-              <w:numPr>
-                <w:ilvl w:val="0"/>
-                <w:numId w:val="1"/>
-              </w:numPr>
-              <w:tabs>
-                <w:tab w:val="left" w:pos="159"/>
-              </w:tabs>
-              <w:ind w:left="-30" w:firstLine="0"/>
-            </w:pPr>
-            <w:r>
-              <w:t>iBwave</w:t>
-            </w:r>
-          </w:p>
-          <w:p>
-            <w:pPr>
-              <w:pStyle w:val="ListParagraph"/>
-              <w:numPr>
-                <w:ilvl w:val="0"/>
-                <w:numId w:val="1"/>
-              </w:numPr>
-              <w:tabs>
-                <w:tab w:val="left" w:pos="159"/>
-              </w:tabs>
-              <w:ind w:left="-30" w:firstLine="0"/>
-            </w:pPr>
-            <w:proofErr w:type="spellStart"/>
-            <w:r>
-              <w:t>SeeHawk</w:t>
-            </w:r>
-            <w:proofErr w:type="spellEnd"/>
-          </w:p>
-          <w:p>
-            <w:pPr>
-              <w:pStyle w:val="ListParagraph"/>
-              <w:numPr>
-                <w:ilvl w:val="0"/>
-                <w:numId w:val="1"/>
-              </w:numPr>
-              <w:tabs>
-                <w:tab w:val="left" w:pos="159"/>
-              </w:tabs>
-              <w:ind w:left="-30" w:firstLine="0"/>
-            </w:pPr>
-            <w:r>
-              <w:t>TEMS Pocket</w:t>
-            </w:r>
-          </w:p>
-          <w:p>
-            <w:pPr>
-              <w:pStyle w:val="ListParagraph"/>
-              <w:numPr>
-                <w:ilvl w:val="0"/>
-                <w:numId w:val="1"/>
-              </w:numPr>
-              <w:tabs>
-                <w:tab w:val="left" w:pos="159"/>
-              </w:tabs>
-              <w:ind w:left="-30" w:firstLine="0"/>
-            </w:pPr>
-            <w:r>
-              <w:t>ATOLL</w:t>
-            </w:r>
-          </w:p>
-          <w:p>
-            <w:pPr>
-              <w:pStyle w:val="ListParagraph"/>
-              <w:numPr>
-                <w:ilvl w:val="0"/>
-                <w:numId w:val="1"/>
-              </w:numPr>
-              <w:tabs>
-                <w:tab w:val="left" w:pos="159"/>
-              </w:tabs>
-              <w:ind w:left="-30" w:firstLine="0"/>
-            </w:pPr>
-            <w:proofErr w:type="spellStart"/>
-            <w:r>
               <w:t>Roofview</w:t>
             </w:r>
-            <w:proofErr w:type="spellEnd"/>
           </w:p>
           <w:p>
             <w:pPr>
@@ -2894,13 +2945,8 @@
             <w:pPr>
               <w:pStyle w:val="Heading4"/>
             </w:pPr>
-            <w:proofErr w:type="spellStart"/>
-            <w:r>
-              <w:t>Mobilitie</w:t>
-            </w:r>
-            <w:proofErr w:type="spellEnd"/>
-            <w:r>
-              <w:t xml:space="preserve"> LLC, Atlanta, GA, </w:t>
+            <w:r>
+              <w:t xml:space="preserve">Mobilitie LLC, Atlanta, GA, </w:t>
             </w:r>
           </w:p>
           <w:p>
@@ -3038,21 +3084,7 @@
               <w:rPr>
                 <w:szCs w:val="18"/>
               </w:rPr>
-              <w:t xml:space="preserve"> Performed drive/walk tests for Benchmark reports using </w:t>
-            </w:r>
-            <w:proofErr w:type="spellStart"/>
-            <w:r>
-              <w:rPr>
-                <w:szCs w:val="18"/>
-              </w:rPr>
-              <w:t>SeeHawk</w:t>
-            </w:r>
-            <w:proofErr w:type="spellEnd"/>
-            <w:r>
-              <w:rPr>
-                <w:szCs w:val="18"/>
-              </w:rPr>
-              <w:t xml:space="preserve"> and TEMS pocket. Good knowledge of LTE/CDMA/UMTS desirable KPIs. Finish tests within the given deadline regardless of challenges/setbacks faced.   </w:t>
+              <w:t xml:space="preserve"> Performed drive/walk tests for Benchmark reports using SeeHawk and TEMS pocket. Good knowledge of LTE/CDMA/UMTS desirable KPIs. Finish tests within the given deadline regardless of challenges/setbacks faced.   </w:t>
             </w:r>
           </w:p>
           <w:p>
@@ -3096,21 +3128,7 @@
               <w:rPr>
                 <w:szCs w:val="18"/>
               </w:rPr>
-              <w:t xml:space="preserve">. Worked with Sprint’s Network Vision and </w:t>
-            </w:r>
-            <w:proofErr w:type="spellStart"/>
-            <w:r>
-              <w:rPr>
-                <w:szCs w:val="18"/>
-              </w:rPr>
-              <w:t>mTRAC</w:t>
-            </w:r>
-            <w:proofErr w:type="spellEnd"/>
-            <w:r>
-              <w:rPr>
-                <w:szCs w:val="18"/>
-              </w:rPr>
-              <w:t xml:space="preserve"> to make sure all candidate information/status for </w:t>
+              <w:t xml:space="preserve">. Worked with Sprint’s Network Vision and mTRAC to make sure all candidate information/status for </w:t>
             </w:r>
             <w:r>
               <w:rPr>
@@ -3155,21 +3173,7 @@
               <w:rPr>
                 <w:szCs w:val="18"/>
               </w:rPr>
-              <w:t xml:space="preserve"> Introduced Electromagnetic Emissions (EME) analysis program in </w:t>
-            </w:r>
-            <w:proofErr w:type="spellStart"/>
-            <w:r>
-              <w:rPr>
-                <w:szCs w:val="18"/>
-              </w:rPr>
-              <w:t>Mobilitie</w:t>
-            </w:r>
-            <w:proofErr w:type="spellEnd"/>
-            <w:r>
-              <w:rPr>
-                <w:szCs w:val="18"/>
-              </w:rPr>
-              <w:t xml:space="preserve"> to aid permit application for small cell and backhaul candidates. Work</w:t>
+              <w:t xml:space="preserve"> Introduced Electromagnetic Emissions (EME) analysis program in Mobilitie to aid permit application for small cell and backhaul candidates. Work</w:t>
             </w:r>
             <w:r>
               <w:rPr>
@@ -3235,15 +3239,7 @@
               <w:pStyle w:val="Heading4"/>
             </w:pPr>
             <w:r>
-              <w:t>Telnet-</w:t>
-            </w:r>
-            <w:proofErr w:type="spellStart"/>
-            <w:r>
-              <w:t>inc</w:t>
-            </w:r>
-            <w:proofErr w:type="spellEnd"/>
-            <w:r>
-              <w:t>,</w:t>
+              <w:t>Telnet-inc,</w:t>
             </w:r>
             <w:r>
               <w:t xml:space="preserve"> </w:t>
@@ -3358,21 +3354,7 @@
               <w:rPr>
                 <w:szCs w:val="18"/>
               </w:rPr>
-              <w:t xml:space="preserve"> Electromagnetic Emissions (EME) Compliance team in different AT&amp;T, T-Mobile and Verizon markets. Used raw EME data from various client antenna sites to create EME reports and perform Computer Modeling &amp; Calculation using “</w:t>
-            </w:r>
-            <w:proofErr w:type="spellStart"/>
-            <w:r>
-              <w:rPr>
-                <w:szCs w:val="18"/>
-              </w:rPr>
-              <w:t>Roofview</w:t>
-            </w:r>
-            <w:proofErr w:type="spellEnd"/>
-            <w:r>
-              <w:rPr>
-                <w:szCs w:val="18"/>
-              </w:rPr>
-              <w:t>” a software analysis tool for evaluating radio frequency (RF) field levels at rooftop telecommunications sites analysis to ensure the sites are FCC compliant. Recommend signage and exposure blocking barriers based on OSHA RF standards on Radio Frequency (RF).</w:t>
+              <w:t xml:space="preserve"> Electromagnetic Emissions (EME) Compliance team in different AT&amp;T, T-Mobile and Verizon markets. Used raw EME data from various client antenna sites to create EME reports and perform Computer Modeling &amp; Calculation using “Roofview” a software analysis tool for evaluating radio frequency (RF) field levels at rooftop telecommunications sites analysis to ensure the sites are FCC compliant. Recommend signage and exposure blocking barriers based on OSHA RF standards on Radio Frequency (RF).</w:t>
             </w:r>
           </w:p>
         </w:tc>
@@ -4194,6 +4176,119 @@
     </w:lvl>
   </w:abstractNum>
   <w:abstractNum w:abstractNumId="6" w15:restartNumberingAfterBreak="0">
+    <w:nsid w:val="5D0712D9"/>
+    <w:multiLevelType w:val="hybridMultilevel"/>
+    <w:tmpl w:val="9E0CD6D6"/>
+    <w:lvl w:ilvl="0" w:tplc="04090001">
+      <w:start w:val="1"/>
+      <w:numFmt w:val="bullet"/>
+      <w:lvlText w:val=""/>
+      <w:lvlJc w:val="left"/>
+      <w:pPr>
+        <w:ind w:left="720" w:hanging="360"/>
+      </w:pPr>
+      <w:rPr>
+        <w:rFonts w:ascii="Symbol" w:hAnsi="Symbol" w:cs="Symbol" w:hint="default"/>
+      </w:rPr>
+    </w:lvl>
+    <w:lvl w:ilvl="1" w:tplc="04090003" w:tentative="1">
+      <w:start w:val="1"/>
+      <w:numFmt w:val="bullet"/>
+      <w:lvlText w:val="o"/>
+      <w:lvlJc w:val="left"/>
+      <w:pPr>
+        <w:ind w:left="1440" w:hanging="360"/>
+      </w:pPr>
+      <w:rPr>
+        <w:rFonts w:ascii="Courier New" w:hAnsi="Courier New" w:cs="Courier New" w:hint="default"/>
+      </w:rPr>
+    </w:lvl>
+    <w:lvl w:ilvl="2" w:tplc="04090005" w:tentative="1">
+      <w:start w:val="1"/>
+      <w:numFmt w:val="bullet"/>
+      <w:lvlText w:val=""/>
+      <w:lvlJc w:val="left"/>
+      <w:pPr>
+        <w:ind w:left="2160" w:hanging="360"/>
+      </w:pPr>
+      <w:rPr>
+        <w:rFonts w:ascii="Wingdings" w:hAnsi="Wingdings" w:cs="Wingdings" w:hint="default"/>
+      </w:rPr>
+    </w:lvl>
+    <w:lvl w:ilvl="3" w:tplc="04090001" w:tentative="1">
+      <w:start w:val="1"/>
+      <w:numFmt w:val="bullet"/>
+      <w:lvlText w:val=""/>
+      <w:lvlJc w:val="left"/>
+      <w:pPr>
+        <w:ind w:left="2880" w:hanging="360"/>
+      </w:pPr>
+      <w:rPr>
+        <w:rFonts w:ascii="Symbol" w:hAnsi="Symbol" w:cs="Symbol" w:hint="default"/>
+      </w:rPr>
+    </w:lvl>
+    <w:lvl w:ilvl="4" w:tplc="04090003" w:tentative="1">
+      <w:start w:val="1"/>
+      <w:numFmt w:val="bullet"/>
+      <w:lvlText w:val="o"/>
+      <w:lvlJc w:val="left"/>
+      <w:pPr>
+        <w:ind w:left="3600" w:hanging="360"/>
+      </w:pPr>
+      <w:rPr>
+        <w:rFonts w:ascii="Courier New" w:hAnsi="Courier New" w:cs="Courier New" w:hint="default"/>
+      </w:rPr>
+    </w:lvl>
+    <w:lvl w:ilvl="5" w:tplc="04090005" w:tentative="1">
+      <w:start w:val="1"/>
+      <w:numFmt w:val="bullet"/>
+      <w:lvlText w:val=""/>
+      <w:lvlJc w:val="left"/>
+      <w:pPr>
+        <w:ind w:left="4320" w:hanging="360"/>
+      </w:pPr>
+      <w:rPr>
+        <w:rFonts w:ascii="Wingdings" w:hAnsi="Wingdings" w:cs="Wingdings" w:hint="default"/>
+      </w:rPr>
+    </w:lvl>
+    <w:lvl w:ilvl="6" w:tplc="04090001" w:tentative="1">
+      <w:start w:val="1"/>
+      <w:numFmt w:val="bullet"/>
+      <w:lvlText w:val=""/>
+      <w:lvlJc w:val="left"/>
+      <w:pPr>
+        <w:ind w:left="5040" w:hanging="360"/>
+      </w:pPr>
+      <w:rPr>
+        <w:rFonts w:ascii="Symbol" w:hAnsi="Symbol" w:cs="Symbol" w:hint="default"/>
+      </w:rPr>
+    </w:lvl>
+    <w:lvl w:ilvl="7" w:tplc="04090003" w:tentative="1">
+      <w:start w:val="1"/>
+      <w:numFmt w:val="bullet"/>
+      <w:lvlText w:val="o"/>
+      <w:lvlJc w:val="left"/>
+      <w:pPr>
+        <w:ind w:left="5760" w:hanging="360"/>
+      </w:pPr>
+      <w:rPr>
+        <w:rFonts w:ascii="Courier New" w:hAnsi="Courier New" w:cs="Courier New" w:hint="default"/>
+      </w:rPr>
+    </w:lvl>
+    <w:lvl w:ilvl="8" w:tplc="04090005" w:tentative="1">
+      <w:start w:val="1"/>
+      <w:numFmt w:val="bullet"/>
+      <w:lvlText w:val=""/>
+      <w:lvlJc w:val="left"/>
+      <w:pPr>
+        <w:ind w:left="6480" w:hanging="360"/>
+      </w:pPr>
+      <w:rPr>
+        <w:rFonts w:ascii="Wingdings" w:hAnsi="Wingdings" w:cs="Wingdings" w:hint="default"/>
+      </w:rPr>
+    </w:lvl>
+  </w:abstractNum>
+  <w:abstractNum w:abstractNumId="7" w15:restartNumberingAfterBreak="0">
     <w:nsid w:val="61165E02"/>
     <w:multiLevelType w:val="hybridMultilevel"/>
     <w:tmpl w:val="5846F496"/>
@@ -4306,7 +4401,7 @@
       </w:rPr>
     </w:lvl>
   </w:abstractNum>
-  <w:abstractNum w:abstractNumId="7" w15:restartNumberingAfterBreak="0">
+  <w:abstractNum w:abstractNumId="8" w15:restartNumberingAfterBreak="0">
     <w:nsid w:val="7BD0309D"/>
     <w:multiLevelType w:val="hybridMultilevel"/>
     <w:tmpl w:val="523AE28E"/>
@@ -4429,10 +4524,10 @@
     <w:abstractNumId w:val="4"/>
   </w:num>
   <w:num w:numId="4">
-    <w:abstractNumId w:val="6"/>
+    <w:abstractNumId w:val="7"/>
   </w:num>
   <w:num w:numId="5">
-    <w:abstractNumId w:val="7"/>
+    <w:abstractNumId w:val="8"/>
   </w:num>
   <w:num w:numId="6">
     <w:abstractNumId w:val="5"/>
@@ -4442,6 +4537,9 @@
   </w:num>
   <w:num w:numId="8">
     <w:abstractNumId w:val="0"/>
+  </w:num>
+  <w:num w:numId="9">
+    <w:abstractNumId w:val="6"/>
   </w:num>
 </w:numbering>
 </file>
@@ -5512,6 +5610,7 @@
     <w:rsid w:val="008D2E02"/>
     <w:rsid w:val="009A1C0F"/>
     <w:rsid w:val="009C383D"/>
+    <w:rsid w:val="00A24443"/>
     <w:rsid w:val="00A640D6"/>
     <w:rsid w:val="00B52834"/>
     <w:rsid w:val="00C55B14"/>
@@ -6444,6 +6543,14 @@
 </file>
 
 <file path=customXml/item1.xml><?xml version="1.0" encoding="utf-8"?>
+<p:properties xmlns:p="http://schemas.microsoft.com/office/2006/metadata/properties" xmlns:xsi="http://www.w3.org/2001/XMLSchema-instance" xmlns:pc="http://schemas.microsoft.com/office/infopath/2007/PartnerControls">
+  <documentManagement>
+    <MediaServiceKeyPoints xmlns="71af3243-3dd4-4a8d-8c0d-dd76da1f02a5" xsi:nil="true"/>
+  </documentManagement>
+</p:properties>
+</file>
+
+<file path=customXml/item2.xml><?xml version="1.0" encoding="utf-8"?>
 <ct:contentTypeSchema xmlns:ct="http://schemas.microsoft.com/office/2006/metadata/contentType" xmlns:ma="http://schemas.microsoft.com/office/2006/metadata/properties/metaAttributes" ct:_="" ma:_="" ma:contentTypeName="Document" ma:contentTypeID="0x01010079F111ED35F8CC479449609E8A0923A6" ma:contentTypeVersion="11" ma:contentTypeDescription="Create a new document." ma:contentTypeScope="" ma:versionID="1c2eb7a32e66fb6e4260f3771546a5e2">
   <xsd:schema xmlns:xsd="http://www.w3.org/2001/XMLSchema" xmlns:xs="http://www.w3.org/2001/XMLSchema" xmlns:p="http://schemas.microsoft.com/office/2006/metadata/properties" xmlns:ns2="71af3243-3dd4-4a8d-8c0d-dd76da1f02a5" xmlns:ns3="16c05727-aa75-4e4a-9b5f-8a80a1165891" targetNamespace="http://schemas.microsoft.com/office/2006/metadata/properties" ma:root="true" ma:fieldsID="04e1f6479c48b08974ba73b5ca973489" ns2:_="" ns3:_="">
     <xsd:import namespace="71af3243-3dd4-4a8d-8c0d-dd76da1f02a5"/>
@@ -6654,14 +6761,6 @@
 </ct:contentTypeSchema>
 </file>
 
-<file path=customXml/item2.xml><?xml version="1.0" encoding="utf-8"?>
-<p:properties xmlns:p="http://schemas.microsoft.com/office/2006/metadata/properties" xmlns:xsi="http://www.w3.org/2001/XMLSchema-instance" xmlns:pc="http://schemas.microsoft.com/office/infopath/2007/PartnerControls">
-  <documentManagement>
-    <MediaServiceKeyPoints xmlns="71af3243-3dd4-4a8d-8c0d-dd76da1f02a5" xsi:nil="true"/>
-  </documentManagement>
-</p:properties>
-</file>
-
 <file path=customXml/item3.xml><?xml version="1.0" encoding="utf-8"?>
 <?mso-contentType ?>
 <FormTemplates xmlns="http://schemas.microsoft.com/sharepoint/v3/contenttype/forms">
@@ -6672,6 +6771,16 @@
 </file>
 
 <file path=customXml/itemProps1.xml><?xml version="1.0" encoding="utf-8"?>
+<ds:datastoreItem xmlns:ds="http://schemas.openxmlformats.org/officeDocument/2006/customXml" ds:itemID="{DD14EC26-251D-443A-AF4F-B15D0F3B0F84}">
+  <ds:schemaRefs>
+    <ds:schemaRef ds:uri="http://schemas.microsoft.com/office/2006/metadata/properties"/>
+    <ds:schemaRef ds:uri="http://schemas.microsoft.com/office/infopath/2007/PartnerControls"/>
+    <ds:schemaRef ds:uri="71af3243-3dd4-4a8d-8c0d-dd76da1f02a5"/>
+  </ds:schemaRefs>
+</ds:datastoreItem>
+</file>
+
+<file path=customXml/itemProps2.xml><?xml version="1.0" encoding="utf-8"?>
 <ds:datastoreItem xmlns:ds="http://schemas.openxmlformats.org/officeDocument/2006/customXml" ds:itemID="{8143E149-BD72-41A7-8F13-AF59DE30D6FA}">
   <ds:schemaRefs>
     <ds:schemaRef ds:uri="http://schemas.microsoft.com/office/2006/metadata/contentType"/>
@@ -6690,16 +6799,6 @@
 </ds:datastoreItem>
 </file>
 
-<file path=customXml/itemProps2.xml><?xml version="1.0" encoding="utf-8"?>
-<ds:datastoreItem xmlns:ds="http://schemas.openxmlformats.org/officeDocument/2006/customXml" ds:itemID="{DD14EC26-251D-443A-AF4F-B15D0F3B0F84}">
-  <ds:schemaRefs>
-    <ds:schemaRef ds:uri="http://schemas.microsoft.com/office/2006/metadata/properties"/>
-    <ds:schemaRef ds:uri="http://schemas.microsoft.com/office/infopath/2007/PartnerControls"/>
-    <ds:schemaRef ds:uri="71af3243-3dd4-4a8d-8c0d-dd76da1f02a5"/>
-  </ds:schemaRefs>
-</ds:datastoreItem>
-</file>
-
 <file path=customXml/itemProps3.xml><?xml version="1.0" encoding="utf-8"?>
 <ds:datastoreItem xmlns:ds="http://schemas.openxmlformats.org/officeDocument/2006/customXml" ds:itemID="{18506A0D-4821-47C2-BD9B-CACF27C6B108}">
   <ds:schemaRefs>

</xml_diff>

<commit_message>
added new project - SQL/Tableau
</commit_message>
<xml_diff>
--- a/shafinmohammed-resume.docx
+++ b/shafinmohammed-resume.docx
@@ -66,8 +66,8 @@
               <w:pStyle w:val="Heading1"/>
               <w:rPr>
                 <w:color w:val="1F3864" w:themeColor="accent1" w:themeShade="80"/>
-                <w:sz w:val="72"/>
-                <w:szCs w:val="30"/>
+                <w:sz w:val="64"/>
+                <w:szCs w:val="64"/>
               </w:rPr>
             </w:pPr>
             <w:r>
@@ -81,8 +81,8 @@
             <w:r>
               <w:rPr>
                 <w:color w:val="1F3864" w:themeColor="accent1" w:themeShade="80"/>
-                <w:sz w:val="72"/>
-                <w:szCs w:val="30"/>
+                <w:sz w:val="64"/>
+                <w:szCs w:val="64"/>
               </w:rPr>
               <w:t>Shafin Mohammed</w:t>
             </w:r>
@@ -595,6 +595,7 @@
           </w:tcPr>
           <w:p>
             <w:pPr>
+              <w:jc w:val="both"/>
               <w:rPr>
                 <w:szCs w:val="18"/>
               </w:rPr>
@@ -609,24 +610,74 @@
               <w:rPr>
                 <w:szCs w:val="18"/>
               </w:rPr>
-              <w:t xml:space="preserve">Python developer with 1-year experience in data science, analytics and    </w:t>
-            </w:r>
-          </w:p>
-          <w:p>
-            <w:pPr>
-              <w:rPr>
-                <w:szCs w:val="18"/>
-              </w:rPr>
-            </w:pPr>
-            <w:r>
-              <w:rPr>
-                <w:szCs w:val="18"/>
-              </w:rPr>
-              <w:t xml:space="preserve">   machine-learning. Looking to undertake new challenges in the world of big data </w:t>
-            </w:r>
-          </w:p>
-          <w:p>
-            <w:pPr>
+              <w:t>Python</w:t>
+            </w:r>
+            <w:r>
+              <w:rPr>
+                <w:szCs w:val="18"/>
+              </w:rPr>
+              <w:t xml:space="preserve"> and SQL</w:t>
+            </w:r>
+            <w:r>
+              <w:rPr>
+                <w:szCs w:val="18"/>
+              </w:rPr>
+              <w:t xml:space="preserve"> developer </w:t>
+            </w:r>
+            <w:r>
+              <w:rPr>
+                <w:szCs w:val="18"/>
+              </w:rPr>
+              <w:t>with</w:t>
+            </w:r>
+            <w:r>
+              <w:rPr>
+                <w:szCs w:val="18"/>
+              </w:rPr>
+              <w:t xml:space="preserve"> experience in data science, analy</w:t>
+            </w:r>
+            <w:r>
+              <w:rPr>
+                <w:szCs w:val="18"/>
+              </w:rPr>
+              <w:t>sis</w:t>
+            </w:r>
+            <w:r>
+              <w:rPr>
+                <w:szCs w:val="18"/>
+              </w:rPr>
+              <w:t xml:space="preserve"> and </w:t>
+            </w:r>
+            <w:r>
+              <w:rPr>
+                <w:szCs w:val="18"/>
+              </w:rPr>
+              <w:t xml:space="preserve">   </w:t>
+            </w:r>
+          </w:p>
+          <w:p>
+            <w:pPr>
+              <w:jc w:val="both"/>
+              <w:rPr>
+                <w:szCs w:val="18"/>
+              </w:rPr>
+            </w:pPr>
+            <w:r>
+              <w:rPr>
+                <w:szCs w:val="18"/>
+              </w:rPr>
+              <w:t xml:space="preserve">   </w:t>
+            </w:r>
+            <w:r>
+              <w:rPr>
+                <w:szCs w:val="18"/>
+              </w:rPr>
+              <w:t xml:space="preserve">machine-learning. Looking to undertake new challenges in the world of big data </w:t>
+            </w:r>
+          </w:p>
+          <w:p>
+            <w:pPr>
+              <w:jc w:val="both"/>
               <w:rPr>
                 <w:szCs w:val="18"/>
               </w:rPr>
@@ -849,176 +900,15 @@
               <w:ind w:left="527"/>
             </w:pPr>
             <w:r>
-              <w:t>Scikit-learn, Statsmodel, NLTK</w:t>
-            </w:r>
-          </w:p>
-          <w:p>
-            <w:r>
-              <w:t xml:space="preserve">   </w:t>
-            </w:r>
-          </w:p>
-          <w:p>
-            <w:pPr>
-              <w:rPr>
-                <w:color w:val="FFFFFF" w:themeColor="background1"/>
-                <w:sz w:val="22"/>
-                <w:szCs w:val="28"/>
-                <w:lang w:val="en-AU" w:eastAsia="en-AU"/>
-              </w:rPr>
-            </w:pPr>
-            <w:r>
-              <w:t xml:space="preserve">   </w:t>
-            </w:r>
-            <w:r>
-              <w:rPr>
-                <w:color w:val="FFFFFF" w:themeColor="background1"/>
-                <w:sz w:val="22"/>
-                <w:szCs w:val="28"/>
-                <w:lang w:val="en-AU" w:eastAsia="en-AU"/>
-              </w:rPr>
-              <w:t>Data Visualization</w:t>
-            </w:r>
-            <w:r>
-              <w:rPr>
-                <w:color w:val="FFFFFF" w:themeColor="background1"/>
-                <w:sz w:val="22"/>
-                <w:szCs w:val="28"/>
-                <w:lang w:val="en-AU" w:eastAsia="en-AU"/>
-              </w:rPr>
-              <w:t>:</w:t>
-            </w:r>
-          </w:p>
-          <w:p>
-            <w:pPr>
-              <w:pStyle w:val="ListParagraph"/>
-            </w:pPr>
-            <w:r>
-              <w:t>Plotly, Tableau</w:t>
-            </w:r>
-          </w:p>
-          <w:p/>
-          <w:p>
-            <w:pPr>
-              <w:rPr>
-                <w:color w:val="FFFFFF" w:themeColor="background1"/>
-                <w:sz w:val="22"/>
-                <w:szCs w:val="28"/>
-                <w:lang w:val="en-AU" w:eastAsia="en-AU"/>
-              </w:rPr>
-            </w:pPr>
-            <w:r>
-              <w:t xml:space="preserve">   </w:t>
-            </w:r>
-            <w:r>
-              <w:rPr>
-                <w:color w:val="FFFFFF" w:themeColor="background1"/>
-                <w:sz w:val="22"/>
-                <w:szCs w:val="28"/>
-                <w:lang w:val="en-AU" w:eastAsia="en-AU"/>
-              </w:rPr>
-              <w:t>Database</w:t>
-            </w:r>
-            <w:r>
-              <w:rPr>
-                <w:color w:val="FFFFFF" w:themeColor="background1"/>
-                <w:sz w:val="22"/>
-                <w:szCs w:val="28"/>
-                <w:lang w:val="en-AU" w:eastAsia="en-AU"/>
-              </w:rPr>
-              <w:t>:</w:t>
-            </w:r>
-          </w:p>
-          <w:p>
-            <w:pPr>
-              <w:pStyle w:val="ListParagraph"/>
-            </w:pPr>
-            <w:r>
-              <w:t>MySQL, PostgreSQL, SQLite</w:t>
-            </w:r>
-          </w:p>
-          <w:p>
-            <w:r>
-              <w:t xml:space="preserve"> </w:t>
-            </w:r>
-          </w:p>
-          <w:p>
-            <w:pPr>
-              <w:rPr>
-                <w:color w:val="FFFFFF" w:themeColor="background1"/>
-                <w:sz w:val="22"/>
-                <w:szCs w:val="28"/>
-                <w:lang w:val="en-AU" w:eastAsia="en-AU"/>
-              </w:rPr>
-            </w:pPr>
-            <w:r>
-              <w:t xml:space="preserve">   </w:t>
-            </w:r>
-            <w:r>
-              <w:rPr>
-                <w:color w:val="FFFFFF" w:themeColor="background1"/>
-                <w:sz w:val="22"/>
-                <w:szCs w:val="28"/>
-                <w:lang w:val="en-AU" w:eastAsia="en-AU"/>
-              </w:rPr>
-              <w:t>Web Framework</w:t>
-            </w:r>
-            <w:r>
-              <w:rPr>
-                <w:color w:val="FFFFFF" w:themeColor="background1"/>
-                <w:sz w:val="22"/>
-                <w:szCs w:val="28"/>
-                <w:lang w:val="en-AU" w:eastAsia="en-AU"/>
-              </w:rPr>
-              <w:t>:</w:t>
-            </w:r>
-          </w:p>
-          <w:p>
-            <w:pPr>
-              <w:pStyle w:val="ListParagraph"/>
-            </w:pPr>
-            <w:r>
-              <w:t>Django, Django REST Framework</w:t>
-            </w:r>
-          </w:p>
-          <w:p>
-            <w:pPr>
-              <w:ind w:left="170"/>
-            </w:pPr>
-          </w:p>
-          <w:p>
-            <w:pPr>
-              <w:rPr>
-                <w:color w:val="FFFFFF" w:themeColor="background1"/>
-                <w:sz w:val="22"/>
-                <w:szCs w:val="28"/>
-                <w:lang w:val="en-AU" w:eastAsia="en-AU"/>
-              </w:rPr>
-            </w:pPr>
-            <w:r>
-              <w:rPr>
-                <w:color w:val="FFFFFF" w:themeColor="background1"/>
-                <w:sz w:val="22"/>
-                <w:szCs w:val="28"/>
-                <w:lang w:val="en-AU" w:eastAsia="en-AU"/>
-              </w:rPr>
-              <w:t xml:space="preserve">   Web Application</w:t>
-            </w:r>
-            <w:r>
-              <w:rPr>
-                <w:color w:val="FFFFFF" w:themeColor="background1"/>
-                <w:sz w:val="22"/>
-                <w:szCs w:val="28"/>
-                <w:lang w:val="en-AU" w:eastAsia="en-AU"/>
-              </w:rPr>
-              <w:t>:</w:t>
-            </w:r>
-          </w:p>
-          <w:p>
-            <w:pPr>
-              <w:pStyle w:val="ListParagraph"/>
-            </w:pPr>
-            <w:r>
-              <w:t xml:space="preserve">Github, AWS S3, AWS EC2, </w:t>
+              <w:t xml:space="preserve">Scikit-learn, </w:t>
+            </w:r>
+            <w:proofErr w:type="spellStart"/>
+            <w:r>
+              <w:t>Statsmodel</w:t>
+            </w:r>
+            <w:proofErr w:type="spellEnd"/>
+            <w:r>
+              <w:t xml:space="preserve">, </w:t>
             </w:r>
           </w:p>
           <w:p>
@@ -1031,13 +921,13 @@
               <w:ind w:left="527"/>
             </w:pPr>
             <w:r>
-              <w:t>Heroku, Postman</w:t>
-            </w:r>
-          </w:p>
-          <w:p>
-            <w:pPr>
-              <w:ind w:left="527" w:hanging="357"/>
-            </w:pPr>
+              <w:t>NLTK</w:t>
+            </w:r>
+          </w:p>
+          <w:p>
+            <w:r>
+              <w:t xml:space="preserve">   </w:t>
+            </w:r>
           </w:p>
           <w:p>
             <w:pPr>
@@ -1049,13 +939,16 @@
               </w:rPr>
             </w:pPr>
             <w:r>
+              <w:t xml:space="preserve">   </w:t>
+            </w:r>
+            <w:r>
               <w:rPr>
                 <w:color w:val="FFFFFF" w:themeColor="background1"/>
                 <w:sz w:val="22"/>
                 <w:szCs w:val="28"/>
                 <w:lang w:val="en-AU" w:eastAsia="en-AU"/>
               </w:rPr>
-              <w:t xml:space="preserve">   Web Framework</w:t>
+              <w:t>Data Visualization</w:t>
             </w:r>
             <w:r>
               <w:rPr>
@@ -1072,7 +965,7 @@
               <w:pStyle w:val="ListParagraph"/>
             </w:pPr>
             <w:r>
-              <w:t>HTML, CSS, JavaScript</w:t>
+              <w:t>Plotly, Tableau</w:t>
             </w:r>
           </w:p>
           <w:p/>
@@ -1095,7 +988,7 @@
                 <w:szCs w:val="28"/>
                 <w:lang w:val="en-AU" w:eastAsia="en-AU"/>
               </w:rPr>
-              <w:t>API</w:t>
+              <w:t>Database</w:t>
             </w:r>
             <w:r>
               <w:rPr>
@@ -1112,10 +1005,9 @@
               <w:pStyle w:val="ListParagraph"/>
             </w:pPr>
             <w:r>
-              <w:t>Stripe, Google Map, Mapbox</w:t>
-            </w:r>
-          </w:p>
-          <w:p/>
+              <w:t xml:space="preserve">MySQL, PostgreSQL, </w:t>
+            </w:r>
+          </w:p>
           <w:p>
             <w:pPr>
               <w:pStyle w:val="ListParagraph"/>
@@ -1125,6 +1017,212 @@
               </w:numPr>
               <w:ind w:left="527"/>
             </w:pPr>
+            <w:r>
+              <w:t>SQLite</w:t>
+            </w:r>
+          </w:p>
+          <w:p>
+            <w:r>
+              <w:t xml:space="preserve"> </w:t>
+            </w:r>
+          </w:p>
+          <w:p>
+            <w:pPr>
+              <w:rPr>
+                <w:color w:val="FFFFFF" w:themeColor="background1"/>
+                <w:sz w:val="22"/>
+                <w:szCs w:val="28"/>
+                <w:lang w:val="en-AU" w:eastAsia="en-AU"/>
+              </w:rPr>
+            </w:pPr>
+            <w:r>
+              <w:t xml:space="preserve">   </w:t>
+            </w:r>
+            <w:r>
+              <w:rPr>
+                <w:color w:val="FFFFFF" w:themeColor="background1"/>
+                <w:sz w:val="22"/>
+                <w:szCs w:val="28"/>
+                <w:lang w:val="en-AU" w:eastAsia="en-AU"/>
+              </w:rPr>
+              <w:t>Web Framework</w:t>
+            </w:r>
+            <w:r>
+              <w:rPr>
+                <w:color w:val="FFFFFF" w:themeColor="background1"/>
+                <w:sz w:val="22"/>
+                <w:szCs w:val="28"/>
+                <w:lang w:val="en-AU" w:eastAsia="en-AU"/>
+              </w:rPr>
+              <w:t>:</w:t>
+            </w:r>
+          </w:p>
+          <w:p>
+            <w:pPr>
+              <w:pStyle w:val="ListParagraph"/>
+            </w:pPr>
+            <w:r>
+              <w:t>Django, Django REST Framework</w:t>
+            </w:r>
+          </w:p>
+          <w:p>
+            <w:pPr>
+              <w:ind w:left="170"/>
+            </w:pPr>
+          </w:p>
+          <w:p>
+            <w:pPr>
+              <w:rPr>
+                <w:color w:val="FFFFFF" w:themeColor="background1"/>
+                <w:sz w:val="22"/>
+                <w:szCs w:val="28"/>
+                <w:lang w:val="en-AU" w:eastAsia="en-AU"/>
+              </w:rPr>
+            </w:pPr>
+            <w:r>
+              <w:rPr>
+                <w:color w:val="FFFFFF" w:themeColor="background1"/>
+                <w:sz w:val="22"/>
+                <w:szCs w:val="28"/>
+                <w:lang w:val="en-AU" w:eastAsia="en-AU"/>
+              </w:rPr>
+              <w:t xml:space="preserve">   Web Application</w:t>
+            </w:r>
+            <w:r>
+              <w:rPr>
+                <w:color w:val="FFFFFF" w:themeColor="background1"/>
+                <w:sz w:val="22"/>
+                <w:szCs w:val="28"/>
+                <w:lang w:val="en-AU" w:eastAsia="en-AU"/>
+              </w:rPr>
+              <w:t>:</w:t>
+            </w:r>
+          </w:p>
+          <w:p>
+            <w:pPr>
+              <w:pStyle w:val="ListParagraph"/>
+            </w:pPr>
+            <w:r>
+              <w:t xml:space="preserve">Github, AWS S3, </w:t>
+            </w:r>
+          </w:p>
+          <w:p>
+            <w:pPr>
+              <w:pStyle w:val="ListParagraph"/>
+              <w:numPr>
+                <w:ilvl w:val="0"/>
+                <w:numId w:val="0"/>
+              </w:numPr>
+              <w:ind w:left="527"/>
+            </w:pPr>
+            <w:r>
+              <w:t xml:space="preserve">AWS EC2, Heroku, </w:t>
+            </w:r>
+          </w:p>
+          <w:p>
+            <w:pPr>
+              <w:pStyle w:val="ListParagraph"/>
+              <w:numPr>
+                <w:ilvl w:val="0"/>
+                <w:numId w:val="0"/>
+              </w:numPr>
+              <w:ind w:left="527"/>
+            </w:pPr>
+            <w:r>
+              <w:t>Postman</w:t>
+            </w:r>
+          </w:p>
+          <w:p>
+            <w:pPr>
+              <w:ind w:left="527" w:hanging="357"/>
+            </w:pPr>
+          </w:p>
+          <w:p>
+            <w:pPr>
+              <w:rPr>
+                <w:color w:val="FFFFFF" w:themeColor="background1"/>
+                <w:sz w:val="22"/>
+                <w:szCs w:val="28"/>
+                <w:lang w:val="en-AU" w:eastAsia="en-AU"/>
+              </w:rPr>
+            </w:pPr>
+            <w:r>
+              <w:rPr>
+                <w:color w:val="FFFFFF" w:themeColor="background1"/>
+                <w:sz w:val="22"/>
+                <w:szCs w:val="28"/>
+                <w:lang w:val="en-AU" w:eastAsia="en-AU"/>
+              </w:rPr>
+              <w:t xml:space="preserve">   Web Framework</w:t>
+            </w:r>
+            <w:r>
+              <w:rPr>
+                <w:color w:val="FFFFFF" w:themeColor="background1"/>
+                <w:sz w:val="22"/>
+                <w:szCs w:val="28"/>
+                <w:lang w:val="en-AU" w:eastAsia="en-AU"/>
+              </w:rPr>
+              <w:t>:</w:t>
+            </w:r>
+          </w:p>
+          <w:p>
+            <w:pPr>
+              <w:pStyle w:val="ListParagraph"/>
+            </w:pPr>
+            <w:r>
+              <w:t>HTML, CSS, JavaScript</w:t>
+            </w:r>
+          </w:p>
+          <w:p/>
+          <w:p>
+            <w:pPr>
+              <w:rPr>
+                <w:color w:val="FFFFFF" w:themeColor="background1"/>
+                <w:sz w:val="22"/>
+                <w:szCs w:val="28"/>
+                <w:lang w:val="en-AU" w:eastAsia="en-AU"/>
+              </w:rPr>
+            </w:pPr>
+            <w:r>
+              <w:t xml:space="preserve">   </w:t>
+            </w:r>
+            <w:r>
+              <w:rPr>
+                <w:color w:val="FFFFFF" w:themeColor="background1"/>
+                <w:sz w:val="22"/>
+                <w:szCs w:val="28"/>
+                <w:lang w:val="en-AU" w:eastAsia="en-AU"/>
+              </w:rPr>
+              <w:t>API</w:t>
+            </w:r>
+            <w:r>
+              <w:rPr>
+                <w:color w:val="FFFFFF" w:themeColor="background1"/>
+                <w:sz w:val="22"/>
+                <w:szCs w:val="28"/>
+                <w:lang w:val="en-AU" w:eastAsia="en-AU"/>
+              </w:rPr>
+              <w:t>:</w:t>
+            </w:r>
+          </w:p>
+          <w:p>
+            <w:pPr>
+              <w:pStyle w:val="ListParagraph"/>
+            </w:pPr>
+            <w:r>
+              <w:t>Stripe, Google Map, Mapbox</w:t>
+            </w:r>
+          </w:p>
+          <w:p/>
+          <w:p>
+            <w:pPr>
+              <w:pStyle w:val="ListParagraph"/>
+              <w:numPr>
+                <w:ilvl w:val="0"/>
+                <w:numId w:val="0"/>
+              </w:numPr>
+              <w:ind w:left="527"/>
+            </w:pPr>
           </w:p>
           <w:p/>
           <w:p/>
@@ -1135,26 +1233,6 @@
               <w:ind w:left="170"/>
             </w:pPr>
           </w:p>
-          <w:p>
-            <w:pPr>
-              <w:ind w:left="170"/>
-            </w:pPr>
-          </w:p>
-          <w:p>
-            <w:pPr>
-              <w:ind w:left="170"/>
-            </w:pPr>
-          </w:p>
-          <w:p>
-            <w:pPr>
-              <w:ind w:left="170"/>
-            </w:pPr>
-          </w:p>
-          <w:p>
-            <w:pPr>
-              <w:ind w:left="170"/>
-            </w:pPr>
-          </w:p>
           <w:p/>
           <w:p>
             <w:pPr>
@@ -1230,7 +1308,15 @@
               <w:pStyle w:val="ListParagraph"/>
             </w:pPr>
             <w:r>
-              <w:t xml:space="preserve">iBwave, SeeHawk, </w:t>
+              <w:t xml:space="preserve">iBwave, </w:t>
+            </w:r>
+            <w:proofErr w:type="spellStart"/>
+            <w:r>
+              <w:t>SeeHawk</w:t>
+            </w:r>
+            <w:proofErr w:type="spellEnd"/>
+            <w:r>
+              <w:t xml:space="preserve">, </w:t>
             </w:r>
           </w:p>
           <w:p>
@@ -2717,9 +2803,10 @@
               <w:pStyle w:val="ListParagraph"/>
               <w:numPr>
                 <w:ilvl w:val="0"/>
-                <w:numId w:val="12"/>
+                <w:numId w:val="0"/>
               </w:numPr>
               <w:spacing w:before="0" w:line="240" w:lineRule="auto"/>
+              <w:ind w:left="720"/>
               <w:rPr>
                 <w:rFonts w:asciiTheme="minorHAnsi" w:hAnsiTheme="minorHAnsi" w:cstheme="minorHAnsi"/>
                 <w:bCs/>
@@ -2728,17 +2815,6 @@
                 <w:szCs w:val="18"/>
               </w:rPr>
             </w:pPr>
-            <w:r>
-              <w:rPr>
-                <w:rFonts w:asciiTheme="minorHAnsi" w:hAnsiTheme="minorHAnsi" w:cstheme="minorHAnsi"/>
-                <w:bCs/>
-                <w:color w:val="auto"/>
-                <w:sz w:val="18"/>
-                <w:szCs w:val="18"/>
-              </w:rPr>
-              <w:lastRenderedPageBreak/>
-              <w:t>Implemented algorithms like binary search and memorization to speed up calculation</w:t>
-            </w:r>
           </w:p>
           <w:p>
             <w:pPr>
@@ -2782,7 +2858,7 @@
                 <w:sz w:val="18"/>
                 <w:szCs w:val="18"/>
               </w:rPr>
-              <w:t>Analytics served as API using django and django REST framework</w:t>
+              <w:t>Implemented algorithms like binary search and memorization to speed up calculation</w:t>
             </w:r>
           </w:p>
           <w:p>
@@ -2809,7 +2885,7 @@
                 <w:sz w:val="18"/>
                 <w:szCs w:val="18"/>
               </w:rPr>
-              <w:t>Created interactive UI using vertical stepper template and jQuery for users to send input data to the analytics API</w:t>
+              <w:t>Analytics served as API using django and django REST framework</w:t>
             </w:r>
           </w:p>
           <w:p>
@@ -2836,6 +2912,33 @@
                 <w:sz w:val="18"/>
                 <w:szCs w:val="18"/>
               </w:rPr>
+              <w:t>Created interactive UI using vertical stepper template and jQuery for users to send input data to the analytics API</w:t>
+            </w:r>
+          </w:p>
+          <w:p>
+            <w:pPr>
+              <w:pStyle w:val="ListParagraph"/>
+              <w:numPr>
+                <w:ilvl w:val="0"/>
+                <w:numId w:val="12"/>
+              </w:numPr>
+              <w:spacing w:before="0" w:line="240" w:lineRule="auto"/>
+              <w:rPr>
+                <w:rFonts w:asciiTheme="minorHAnsi" w:hAnsiTheme="minorHAnsi" w:cstheme="minorHAnsi"/>
+                <w:bCs/>
+                <w:color w:val="auto"/>
+                <w:sz w:val="18"/>
+                <w:szCs w:val="18"/>
+              </w:rPr>
+            </w:pPr>
+            <w:r>
+              <w:rPr>
+                <w:rFonts w:asciiTheme="minorHAnsi" w:hAnsiTheme="minorHAnsi" w:cstheme="minorHAnsi"/>
+                <w:bCs/>
+                <w:color w:val="auto"/>
+                <w:sz w:val="18"/>
+                <w:szCs w:val="18"/>
+              </w:rPr>
               <w:t xml:space="preserve">Results were saved as pdf reports using wkhtmltopdf package and saved into database for user to download. </w:t>
             </w:r>
           </w:p>
@@ -2890,7 +2993,27 @@
                 <w:color w:val="auto"/>
                 <w:szCs w:val="20"/>
               </w:rPr>
-              <w:t>Junior Software Developer (Internship), September 2018-February 2019</w:t>
+              <w:t>Junior Software Developer</w:t>
+            </w:r>
+            <w:r>
+              <w:rPr>
+                <w:rFonts w:asciiTheme="minorHAnsi" w:hAnsiTheme="minorHAnsi" w:cstheme="minorHAnsi"/>
+                <w:b/>
+                <w:bCs/>
+                <w:color w:val="auto"/>
+                <w:szCs w:val="20"/>
+              </w:rPr>
+              <w:t>, January</w:t>
+            </w:r>
+            <w:r>
+              <w:rPr>
+                <w:rFonts w:asciiTheme="minorHAnsi" w:hAnsiTheme="minorHAnsi" w:cstheme="minorHAnsi"/>
+                <w:b/>
+                <w:bCs/>
+                <w:color w:val="auto"/>
+                <w:szCs w:val="20"/>
+              </w:rPr>
+              <w:t xml:space="preserve"> 2018-February 2019</w:t>
             </w:r>
           </w:p>
           <w:p>
@@ -2999,6 +3122,157 @@
                 <w:szCs w:val="18"/>
               </w:rPr>
             </w:pPr>
+            <w:r>
+              <w:rPr>
+                <w:sz w:val="18"/>
+                <w:szCs w:val="18"/>
+              </w:rPr>
+              <w:t xml:space="preserve">   </w:t>
+            </w:r>
+          </w:p>
+          <w:p>
+            <w:pPr>
+              <w:ind w:left="185"/>
+              <w:rPr>
+                <w:sz w:val="18"/>
+                <w:szCs w:val="18"/>
+              </w:rPr>
+            </w:pPr>
+            <w:r>
+              <w:rPr>
+                <w:b/>
+                <w:sz w:val="18"/>
+                <w:szCs w:val="18"/>
+              </w:rPr>
+              <w:t xml:space="preserve">Moodle Support: </w:t>
+            </w:r>
+          </w:p>
+          <w:p>
+            <w:pPr>
+              <w:pStyle w:val="ListParagraph"/>
+              <w:numPr>
+                <w:ilvl w:val="0"/>
+                <w:numId w:val="19"/>
+              </w:numPr>
+              <w:spacing w:before="0" w:line="240" w:lineRule="auto"/>
+              <w:rPr>
+                <w:rFonts w:asciiTheme="minorHAnsi" w:hAnsiTheme="minorHAnsi" w:cstheme="minorHAnsi"/>
+                <w:color w:val="auto"/>
+                <w:sz w:val="18"/>
+                <w:szCs w:val="18"/>
+              </w:rPr>
+            </w:pPr>
+            <w:r>
+              <w:rPr>
+                <w:rFonts w:asciiTheme="minorHAnsi" w:hAnsiTheme="minorHAnsi" w:cstheme="minorHAnsi"/>
+                <w:color w:val="auto"/>
+                <w:sz w:val="18"/>
+                <w:szCs w:val="18"/>
+              </w:rPr>
+              <w:t xml:space="preserve">Provided administrative support and troubleshooting for a Moodle based interpreter education and service platform. </w:t>
+            </w:r>
+          </w:p>
+          <w:p>
+            <w:pPr>
+              <w:pStyle w:val="ListParagraph"/>
+              <w:numPr>
+                <w:ilvl w:val="0"/>
+                <w:numId w:val="0"/>
+              </w:numPr>
+              <w:spacing w:before="0" w:line="240" w:lineRule="auto"/>
+              <w:ind w:left="545"/>
+              <w:rPr>
+                <w:rFonts w:asciiTheme="minorHAnsi" w:hAnsiTheme="minorHAnsi" w:cstheme="minorHAnsi"/>
+                <w:color w:val="auto"/>
+                <w:sz w:val="18"/>
+                <w:szCs w:val="18"/>
+              </w:rPr>
+            </w:pPr>
+          </w:p>
+          <w:p>
+            <w:pPr>
+              <w:ind w:left="185"/>
+              <w:rPr>
+                <w:sz w:val="18"/>
+                <w:szCs w:val="18"/>
+              </w:rPr>
+            </w:pPr>
+            <w:r>
+              <w:rPr>
+                <w:b/>
+                <w:sz w:val="18"/>
+                <w:szCs w:val="18"/>
+              </w:rPr>
+              <w:t>Data Analysis</w:t>
+            </w:r>
+            <w:r>
+              <w:rPr>
+                <w:b/>
+                <w:sz w:val="18"/>
+                <w:szCs w:val="18"/>
+              </w:rPr>
+              <w:t xml:space="preserve">: </w:t>
+            </w:r>
+          </w:p>
+          <w:p>
+            <w:pPr>
+              <w:pStyle w:val="ListParagraph"/>
+              <w:numPr>
+                <w:ilvl w:val="0"/>
+                <w:numId w:val="19"/>
+              </w:numPr>
+              <w:spacing w:before="0" w:line="240" w:lineRule="auto"/>
+              <w:rPr>
+                <w:rFonts w:asciiTheme="minorHAnsi" w:hAnsiTheme="minorHAnsi" w:cstheme="minorHAnsi"/>
+                <w:color w:val="auto"/>
+                <w:sz w:val="18"/>
+                <w:szCs w:val="18"/>
+              </w:rPr>
+            </w:pPr>
+            <w:r>
+              <w:rPr>
+                <w:rFonts w:asciiTheme="minorHAnsi" w:hAnsiTheme="minorHAnsi" w:cstheme="minorHAnsi"/>
+                <w:color w:val="auto"/>
+                <w:sz w:val="18"/>
+                <w:szCs w:val="18"/>
+              </w:rPr>
+              <w:t xml:space="preserve">Extracted data from Moodle database and created a dashboard using MS Excel and SQL to show interpreter </w:t>
+            </w:r>
+            <w:r>
+              <w:rPr>
+                <w:rFonts w:asciiTheme="minorHAnsi" w:hAnsiTheme="minorHAnsi" w:cstheme="minorHAnsi"/>
+                <w:color w:val="auto"/>
+                <w:sz w:val="18"/>
+                <w:szCs w:val="18"/>
+              </w:rPr>
+              <w:t xml:space="preserve">demand and </w:t>
+            </w:r>
+            <w:r>
+              <w:rPr>
+                <w:rFonts w:asciiTheme="minorHAnsi" w:hAnsiTheme="minorHAnsi" w:cstheme="minorHAnsi"/>
+                <w:color w:val="auto"/>
+                <w:sz w:val="18"/>
+                <w:szCs w:val="18"/>
+              </w:rPr>
+              <w:t>shortages</w:t>
+            </w:r>
+            <w:r>
+              <w:rPr>
+                <w:rFonts w:asciiTheme="minorHAnsi" w:hAnsiTheme="minorHAnsi" w:cstheme="minorHAnsi"/>
+                <w:color w:val="auto"/>
+                <w:sz w:val="18"/>
+                <w:szCs w:val="18"/>
+              </w:rPr>
+              <w:t xml:space="preserve"> which helped the interpreter service staff more efficiently</w:t>
+            </w:r>
+          </w:p>
+          <w:p>
+            <w:pPr>
+              <w:rPr>
+                <w:sz w:val="18"/>
+                <w:szCs w:val="18"/>
+              </w:rPr>
+            </w:pPr>
           </w:p>
           <w:p>
             <w:pPr>
@@ -3021,6 +3295,7 @@
                 <w:szCs w:val="20"/>
               </w:rPr>
             </w:pPr>
+            <w:proofErr w:type="spellStart"/>
             <w:r>
               <w:rPr>
                 <w:rFonts w:asciiTheme="minorHAnsi" w:hAnsiTheme="minorHAnsi" w:cstheme="minorHAnsi"/>
@@ -3029,7 +3304,18 @@
                 <w:color w:val="auto"/>
                 <w:szCs w:val="20"/>
               </w:rPr>
-              <w:t xml:space="preserve">Mobilitie LLC, Atlanta, GA, </w:t>
+              <w:t>Mobilitie</w:t>
+            </w:r>
+            <w:proofErr w:type="spellEnd"/>
+            <w:r>
+              <w:rPr>
+                <w:rFonts w:asciiTheme="minorHAnsi" w:hAnsiTheme="minorHAnsi" w:cstheme="minorHAnsi"/>
+                <w:b/>
+                <w:bCs/>
+                <w:color w:val="auto"/>
+                <w:szCs w:val="20"/>
+              </w:rPr>
+              <w:t xml:space="preserve"> LLC, Atlanta, GA, </w:t>
             </w:r>
           </w:p>
           <w:p>
@@ -3135,7 +3421,27 @@
                 <w:sz w:val="18"/>
                 <w:szCs w:val="18"/>
               </w:rPr>
-              <w:t xml:space="preserve"> Introduced Electromagnetic Emissions (EME) analysis program in Mobilitie to aid permit application for small cell and backhaul candidates. Worked with the Network Real Estate (NRE), Architect &amp; Engineering (A&amp;E) teams and Professional Engineer (PE) to develop guidelines and process flow for report creation. Trained engineers on EME studies, FCC compliance and OSHA RF Signage Guidelines. </w:t>
+              <w:t xml:space="preserve"> Introduced Electromagnetic Emissions (EME) analysis program in </w:t>
+            </w:r>
+            <w:proofErr w:type="spellStart"/>
+            <w:r>
+              <w:rPr>
+                <w:rFonts w:asciiTheme="minorHAnsi" w:hAnsiTheme="minorHAnsi" w:cstheme="minorHAnsi"/>
+                <w:color w:val="auto"/>
+                <w:sz w:val="18"/>
+                <w:szCs w:val="18"/>
+              </w:rPr>
+              <w:t>Mobilitie</w:t>
+            </w:r>
+            <w:proofErr w:type="spellEnd"/>
+            <w:r>
+              <w:rPr>
+                <w:rFonts w:asciiTheme="minorHAnsi" w:hAnsiTheme="minorHAnsi" w:cstheme="minorHAnsi"/>
+                <w:color w:val="auto"/>
+                <w:sz w:val="18"/>
+                <w:szCs w:val="18"/>
+              </w:rPr>
+              <w:t xml:space="preserve"> to aid permit application for small cell and backhaul candidates. Worked with the Network Real Estate (NRE), Architect &amp; Engineering (A&amp;E) teams and Professional Engineer (PE) to develop guidelines and process flow for report creation. Trained engineers on EME studies, FCC compliance and OSHA RF Signage Guidelines. </w:t>
             </w:r>
           </w:p>
           <w:p>
@@ -3225,7 +3531,27 @@
                 <w:sz w:val="18"/>
                 <w:szCs w:val="18"/>
               </w:rPr>
-              <w:t xml:space="preserve"> Performed drive/walk tests for Benchmark reports using SeeHawk and TEMS pocket. Good knowledge of LTE/CDMA/UMTS desirable KPIs. Finish tests within the given deadline regardless of challenges/setbacks faced.   </w:t>
+              <w:t xml:space="preserve"> Performed drive/walk tests for Benchmark reports using </w:t>
+            </w:r>
+            <w:proofErr w:type="spellStart"/>
+            <w:r>
+              <w:rPr>
+                <w:rFonts w:asciiTheme="minorHAnsi" w:hAnsiTheme="minorHAnsi" w:cstheme="minorHAnsi"/>
+                <w:color w:val="auto"/>
+                <w:sz w:val="18"/>
+                <w:szCs w:val="18"/>
+              </w:rPr>
+              <w:t>SeeHawk</w:t>
+            </w:r>
+            <w:proofErr w:type="spellEnd"/>
+            <w:r>
+              <w:rPr>
+                <w:rFonts w:asciiTheme="minorHAnsi" w:hAnsiTheme="minorHAnsi" w:cstheme="minorHAnsi"/>
+                <w:color w:val="auto"/>
+                <w:sz w:val="18"/>
+                <w:szCs w:val="18"/>
+              </w:rPr>
+              <w:t xml:space="preserve"> and TEMS pocket. Good knowledge of LTE/CDMA/UMTS desirable KPIs. Finish tests within the given deadline regardless of challenges/setbacks faced.   </w:t>
             </w:r>
           </w:p>
           <w:p>
@@ -3270,7 +3596,29 @@
                 <w:color w:val="auto"/>
                 <w:szCs w:val="20"/>
               </w:rPr>
-              <w:t>Telnet-inc, Rockville, MD,</w:t>
+              <w:t>Telnet-</w:t>
+            </w:r>
+            <w:proofErr w:type="spellStart"/>
+            <w:r>
+              <w:rPr>
+                <w:rFonts w:asciiTheme="minorHAnsi" w:hAnsiTheme="minorHAnsi" w:cstheme="minorHAnsi"/>
+                <w:b/>
+                <w:bCs/>
+                <w:color w:val="auto"/>
+                <w:szCs w:val="20"/>
+              </w:rPr>
+              <w:t>inc</w:t>
+            </w:r>
+            <w:proofErr w:type="spellEnd"/>
+            <w:r>
+              <w:rPr>
+                <w:rFonts w:asciiTheme="minorHAnsi" w:hAnsiTheme="minorHAnsi" w:cstheme="minorHAnsi"/>
+                <w:b/>
+                <w:bCs/>
+                <w:color w:val="auto"/>
+                <w:szCs w:val="20"/>
+              </w:rPr>
+              <w:t>, Rockville, MD,</w:t>
             </w:r>
           </w:p>
           <w:p>
@@ -5709,8 +6057,12 @@
   <w:rsids>
     <w:rsidRoot w:val="007F7D9A"/>
     <w:rsid w:val="003750FC"/>
+    <w:rsid w:val="007B3D60"/>
     <w:rsid w:val="007F7D9A"/>
+    <w:rsid w:val="008759BF"/>
     <w:rsid w:val="008B517B"/>
+    <w:rsid w:val="00D641FD"/>
+    <w:rsid w:val="00EA0142"/>
     <w:rsid w:val="00EC5906"/>
   </w:rsids>
   <m:mathPr>

</xml_diff>